<commit_message>
First version to CRAN (1.1.1)
First version to CRAN (1.1.1)
</commit_message>
<xml_diff>
--- a/inst/docs/NCA_Parameter_Guideline_v1.docx
+++ b/inst/docs/NCA_Parameter_Guideline_v1.docx
@@ -1,9 +1,7 @@
 
 <file path=word/document.xml><?xml version="1.0" encoding="utf-8"?>
-<w:document xmlns:wpc="http://schemas.microsoft.com/office/word/2010/wordprocessingCanvas" xmlns:cx="http://schemas.microsoft.com/office/drawing/2014/chartex" xmlns:cx1="http://schemas.microsoft.com/office/drawing/2015/9/8/chartex" xmlns:cx2="http://schemas.microsoft.com/office/drawing/2015/10/21/chartex" xmlns:cx3="http://schemas.microsoft.com/office/drawing/2016/5/9/chartex" xmlns:cx4="http://schemas.microsoft.com/office/drawing/2016/5/10/chartex" xmlns:cx5="http://schemas.microsoft.com/office/drawing/2016/5/11/chartex" xmlns:cx6="http://schemas.microsoft.com/office/drawing/2016/5/12/chartex" xmlns:cx7="http://schemas.microsoft.com/office/drawing/2016/5/13/chartex" xmlns:cx8="http://schemas.microsoft.com/office/drawing/2016/5/14/chartex" xmlns:mc="http://schemas.openxmlformats.org/markup-compatibility/2006" xmlns:aink="http://schemas.microsoft.com/office/drawing/2016/ink" xmlns:am3d="http://schemas.microsoft.com/office/drawing/2017/model3d" xmlns:o="urn:schemas-microsoft-com:office:office" xmlns:r="http://schemas.openxmlformats.org/officeDocument/2006/relationships" xmlns:m="http://schemas.openxmlformats.org/officeDocument/2006/math" xmlns:v="urn:schemas-microsoft-com:vml" xmlns:wp14="http://schemas.microsoft.com/office/word/2010/wordprocessingDrawing" xmlns:wp="http://schemas.openxmlformats.org/drawingml/2006/wordprocessingDrawing" xmlns:w10="urn:schemas-microsoft-com:office:word" xmlns:w="http://schemas.openxmlformats.org/wordprocessingml/2006/main" xmlns:w14="http://schemas.microsoft.com/office/word/2010/wordml" xmlns:w15="http://schemas.microsoft.com/office/word/2012/wordml" xmlns:w16cid="http://schemas.microsoft.com/office/word/2016/wordml/cid" xmlns:w16se="http://schemas.microsoft.com/office/word/2015/wordml/symex" xmlns:wpg="http://schemas.microsoft.com/office/word/2010/wordprocessingGroup" xmlns:wpi="http://schemas.microsoft.com/office/word/2010/wordprocessingInk" xmlns:wne="http://schemas.microsoft.com/office/word/2006/wordml" xmlns:wps="http://schemas.microsoft.com/office/word/2010/wordprocessingShape" mc:Ignorable="w14 w15 w16se w16cid wp14">
+<w:document xmlns:wpc="http://schemas.microsoft.com/office/word/2010/wordprocessingCanvas" xmlns:cx="http://schemas.microsoft.com/office/drawing/2014/chartex" xmlns:cx1="http://schemas.microsoft.com/office/drawing/2015/9/8/chartex" xmlns:cx2="http://schemas.microsoft.com/office/drawing/2015/10/21/chartex" xmlns:cx3="http://schemas.microsoft.com/office/drawing/2016/5/9/chartex" xmlns:cx4="http://schemas.microsoft.com/office/drawing/2016/5/10/chartex" xmlns:cx5="http://schemas.microsoft.com/office/drawing/2016/5/11/chartex" xmlns:cx6="http://schemas.microsoft.com/office/drawing/2016/5/12/chartex" xmlns:cx7="http://schemas.microsoft.com/office/drawing/2016/5/13/chartex" xmlns:cx8="http://schemas.microsoft.com/office/drawing/2016/5/14/chartex" xmlns:mc="http://schemas.openxmlformats.org/markup-compatibility/2006" xmlns:aink="http://schemas.microsoft.com/office/drawing/2016/ink" xmlns:am3d="http://schemas.microsoft.com/office/drawing/2017/model3d" xmlns:o="urn:schemas-microsoft-com:office:office" xmlns:r="http://schemas.openxmlformats.org/officeDocument/2006/relationships" xmlns:m="http://schemas.openxmlformats.org/officeDocument/2006/math" xmlns:v="urn:schemas-microsoft-com:vml" xmlns:wp14="http://schemas.microsoft.com/office/word/2010/wordprocessingDrawing" xmlns:wp="http://schemas.openxmlformats.org/drawingml/2006/wordprocessingDrawing" xmlns:w10="urn:schemas-microsoft-com:office:word" xmlns:w="http://schemas.openxmlformats.org/wordprocessingml/2006/main" xmlns:w14="http://schemas.microsoft.com/office/word/2010/wordml" xmlns:w15="http://schemas.microsoft.com/office/word/2012/wordml" xmlns:w16cex="http://schemas.microsoft.com/office/word/2018/wordml/cex" xmlns:w16cid="http://schemas.microsoft.com/office/word/2016/wordml/cid" xmlns:w16="http://schemas.microsoft.com/office/word/2018/wordml" xmlns:w16sdtdh="http://schemas.microsoft.com/office/word/2020/wordml/sdtdatahash" xmlns:w16se="http://schemas.microsoft.com/office/word/2015/wordml/symex" xmlns:wpg="http://schemas.microsoft.com/office/word/2010/wordprocessingGroup" xmlns:wpi="http://schemas.microsoft.com/office/word/2010/wordprocessingInk" xmlns:wne="http://schemas.microsoft.com/office/word/2006/wordml" xmlns:wps="http://schemas.microsoft.com/office/word/2010/wordprocessingShape" mc:Ignorable="w14 w15 w16se w16cid w16 w16cex w16sdtdh wp14">
   <w:body>
-    <w:bookmarkStart w:id="0" w:name="_GoBack" w:displacedByCustomXml="next"/>
-    <w:bookmarkEnd w:id="0" w:displacedByCustomXml="next"/>
     <w:sdt>
       <w:sdtPr>
         <w:rPr>
@@ -60,6 +58,7 @@
             <w:rPr>
               <w:rFonts w:eastAsiaTheme="minorEastAsia"/>
               <w:noProof/>
+              <w:lang w:val="en-NL" w:eastAsia="en-NL"/>
             </w:rPr>
           </w:pPr>
           <w:r>
@@ -71,7 +70,7 @@
           <w:r>
             <w:fldChar w:fldCharType="separate"/>
           </w:r>
-          <w:hyperlink w:anchor="_Toc10725715" w:history="1">
+          <w:hyperlink w:anchor="_Toc73978739" w:history="1">
             <w:r>
               <w:rPr>
                 <w:rStyle w:val="Hyperlink"/>
@@ -83,6 +82,7 @@
               <w:rPr>
                 <w:rFonts w:eastAsiaTheme="minorEastAsia"/>
                 <w:noProof/>
+                <w:lang w:val="en-NL" w:eastAsia="en-NL"/>
               </w:rPr>
               <w:tab/>
             </w:r>
@@ -112,7 +112,7 @@
                 <w:noProof/>
                 <w:webHidden/>
               </w:rPr>
-              <w:instrText xml:space="preserve"> PAGEREF _Toc10725715 \h </w:instrText>
+              <w:instrText xml:space="preserve"> PAGEREF _Toc73978739 \h </w:instrText>
             </w:r>
             <w:r>
               <w:rPr>
@@ -153,9 +153,10 @@
             <w:rPr>
               <w:rFonts w:eastAsiaTheme="minorEastAsia"/>
               <w:noProof/>
+              <w:lang w:val="en-NL" w:eastAsia="en-NL"/>
             </w:rPr>
           </w:pPr>
-          <w:hyperlink w:anchor="_Toc10725716" w:history="1">
+          <w:hyperlink w:anchor="_Toc73978740" w:history="1">
             <w:r>
               <w:rPr>
                 <w:rStyle w:val="Hyperlink"/>
@@ -167,6 +168,7 @@
               <w:rPr>
                 <w:rFonts w:eastAsiaTheme="minorEastAsia"/>
                 <w:noProof/>
+                <w:lang w:val="en-NL" w:eastAsia="en-NL"/>
               </w:rPr>
               <w:tab/>
             </w:r>
@@ -196,7 +198,7 @@
                 <w:noProof/>
                 <w:webHidden/>
               </w:rPr>
-              <w:instrText xml:space="preserve"> PAGEREF _Toc10725716 \h </w:instrText>
+              <w:instrText xml:space="preserve"> PAGEREF _Toc73978740 \h </w:instrText>
             </w:r>
             <w:r>
               <w:rPr>
@@ -237,9 +239,10 @@
             <w:rPr>
               <w:rFonts w:eastAsiaTheme="minorEastAsia"/>
               <w:noProof/>
+              <w:lang w:val="en-NL" w:eastAsia="en-NL"/>
             </w:rPr>
           </w:pPr>
-          <w:hyperlink w:anchor="_Toc10725717" w:history="1">
+          <w:hyperlink w:anchor="_Toc73978741" w:history="1">
             <w:r>
               <w:rPr>
                 <w:rStyle w:val="Hyperlink"/>
@@ -251,6 +254,7 @@
               <w:rPr>
                 <w:rFonts w:eastAsiaTheme="minorEastAsia"/>
                 <w:noProof/>
+                <w:lang w:val="en-NL" w:eastAsia="en-NL"/>
               </w:rPr>
               <w:tab/>
             </w:r>
@@ -259,7 +263,7 @@
                 <w:rStyle w:val="Hyperlink"/>
                 <w:noProof/>
               </w:rPr>
-              <w:t>Data management for NCA</w:t>
+              <w:t>Data Set Requirements</w:t>
             </w:r>
             <w:r>
               <w:rPr>
@@ -280,7 +284,7 @@
                 <w:noProof/>
                 <w:webHidden/>
               </w:rPr>
-              <w:instrText xml:space="preserve"> PAGEREF _Toc10725717 \h </w:instrText>
+              <w:instrText xml:space="preserve"> PAGEREF _Toc73978741 \h </w:instrText>
             </w:r>
             <w:r>
               <w:rPr>
@@ -321,9 +325,10 @@
             <w:rPr>
               <w:rFonts w:eastAsiaTheme="minorEastAsia"/>
               <w:noProof/>
+              <w:lang w:val="en-NL" w:eastAsia="en-NL"/>
             </w:rPr>
           </w:pPr>
-          <w:hyperlink w:anchor="_Toc10725718" w:history="1">
+          <w:hyperlink w:anchor="_Toc73978742" w:history="1">
             <w:r>
               <w:rPr>
                 <w:rStyle w:val="Hyperlink"/>
@@ -335,6 +340,7 @@
               <w:rPr>
                 <w:rFonts w:eastAsiaTheme="minorEastAsia"/>
                 <w:noProof/>
+                <w:lang w:val="en-NL" w:eastAsia="en-NL"/>
               </w:rPr>
               <w:tab/>
             </w:r>
@@ -364,7 +370,7 @@
                 <w:noProof/>
                 <w:webHidden/>
               </w:rPr>
-              <w:instrText xml:space="preserve"> PAGEREF _Toc10725718 \h </w:instrText>
+              <w:instrText xml:space="preserve"> PAGEREF _Toc73978742 \h </w:instrText>
             </w:r>
             <w:r>
               <w:rPr>
@@ -405,9 +411,10 @@
             <w:rPr>
               <w:rFonts w:eastAsiaTheme="minorEastAsia"/>
               <w:noProof/>
+              <w:lang w:val="en-NL" w:eastAsia="en-NL"/>
             </w:rPr>
           </w:pPr>
-          <w:hyperlink w:anchor="_Toc10725719" w:history="1">
+          <w:hyperlink w:anchor="_Toc73978743" w:history="1">
             <w:r>
               <w:rPr>
                 <w:rStyle w:val="Hyperlink"/>
@@ -419,6 +426,7 @@
               <w:rPr>
                 <w:rFonts w:eastAsiaTheme="minorEastAsia"/>
                 <w:noProof/>
+                <w:lang w:val="en-NL" w:eastAsia="en-NL"/>
               </w:rPr>
               <w:tab/>
             </w:r>
@@ -463,7 +471,7 @@
                 <w:noProof/>
                 <w:webHidden/>
               </w:rPr>
-              <w:instrText xml:space="preserve"> PAGEREF _Toc10725719 \h </w:instrText>
+              <w:instrText xml:space="preserve"> PAGEREF _Toc73978743 \h </w:instrText>
             </w:r>
             <w:r>
               <w:rPr>
@@ -504,9 +512,10 @@
             <w:rPr>
               <w:rFonts w:eastAsiaTheme="minorEastAsia"/>
               <w:noProof/>
+              <w:lang w:val="en-NL" w:eastAsia="en-NL"/>
             </w:rPr>
           </w:pPr>
-          <w:hyperlink w:anchor="_Toc10725720" w:history="1">
+          <w:hyperlink w:anchor="_Toc73978744" w:history="1">
             <w:r>
               <w:rPr>
                 <w:rStyle w:val="Hyperlink"/>
@@ -518,6 +527,7 @@
               <w:rPr>
                 <w:rFonts w:eastAsiaTheme="minorEastAsia"/>
                 <w:noProof/>
+                <w:lang w:val="en-NL" w:eastAsia="en-NL"/>
               </w:rPr>
               <w:tab/>
             </w:r>
@@ -547,7 +557,7 @@
                 <w:noProof/>
                 <w:webHidden/>
               </w:rPr>
-              <w:instrText xml:space="preserve"> PAGEREF _Toc10725720 \h </w:instrText>
+              <w:instrText xml:space="preserve"> PAGEREF _Toc73978744 \h </w:instrText>
             </w:r>
             <w:r>
               <w:rPr>
@@ -588,9 +598,10 @@
             <w:rPr>
               <w:rFonts w:eastAsiaTheme="minorEastAsia"/>
               <w:noProof/>
+              <w:lang w:val="en-NL" w:eastAsia="en-NL"/>
             </w:rPr>
           </w:pPr>
-          <w:hyperlink w:anchor="_Toc10725721" w:history="1">
+          <w:hyperlink w:anchor="_Toc73978745" w:history="1">
             <w:r>
               <w:rPr>
                 <w:rStyle w:val="Hyperlink"/>
@@ -602,6 +613,7 @@
               <w:rPr>
                 <w:rFonts w:eastAsiaTheme="minorEastAsia"/>
                 <w:noProof/>
+                <w:lang w:val="en-NL" w:eastAsia="en-NL"/>
               </w:rPr>
               <w:tab/>
             </w:r>
@@ -610,7 +622,7 @@
                 <w:rStyle w:val="Hyperlink"/>
                 <w:noProof/>
               </w:rPr>
-              <w:t xml:space="preserve">Abnormal drug </w:t>
+              <w:t xml:space="preserve">Anomalous drug </w:t>
             </w:r>
             <w:r>
               <w:rPr>
@@ -646,7 +658,7 @@
                 <w:noProof/>
                 <w:webHidden/>
               </w:rPr>
-              <w:instrText xml:space="preserve"> PAGEREF _Toc10725721 \h </w:instrText>
+              <w:instrText xml:space="preserve"> PAGEREF _Toc73978745 \h </w:instrText>
             </w:r>
             <w:r>
               <w:rPr>
@@ -687,9 +699,10 @@
             <w:rPr>
               <w:rFonts w:eastAsiaTheme="minorEastAsia"/>
               <w:noProof/>
+              <w:lang w:val="en-NL" w:eastAsia="en-NL"/>
             </w:rPr>
           </w:pPr>
-          <w:hyperlink w:anchor="_Toc10725722" w:history="1">
+          <w:hyperlink w:anchor="_Toc73978746" w:history="1">
             <w:r>
               <w:rPr>
                 <w:rStyle w:val="Hyperlink"/>
@@ -701,6 +714,7 @@
               <w:rPr>
                 <w:rFonts w:eastAsiaTheme="minorEastAsia"/>
                 <w:noProof/>
+                <w:lang w:val="en-NL" w:eastAsia="en-NL"/>
               </w:rPr>
               <w:tab/>
             </w:r>
@@ -738,7 +752,7 @@
                 <w:noProof/>
                 <w:webHidden/>
               </w:rPr>
-              <w:instrText xml:space="preserve"> PAGEREF _Toc10725722 \h </w:instrText>
+              <w:instrText xml:space="preserve"> PAGEREF _Toc73978746 \h </w:instrText>
             </w:r>
             <w:r>
               <w:rPr>
@@ -779,9 +793,10 @@
             <w:rPr>
               <w:rFonts w:eastAsiaTheme="minorEastAsia"/>
               <w:noProof/>
+              <w:lang w:val="en-NL" w:eastAsia="en-NL"/>
             </w:rPr>
           </w:pPr>
-          <w:hyperlink w:anchor="_Toc10725723" w:history="1">
+          <w:hyperlink w:anchor="_Toc73978747" w:history="1">
             <w:r>
               <w:rPr>
                 <w:rStyle w:val="Hyperlink"/>
@@ -793,6 +808,7 @@
               <w:rPr>
                 <w:rFonts w:eastAsiaTheme="minorEastAsia"/>
                 <w:noProof/>
+                <w:lang w:val="en-NL" w:eastAsia="en-NL"/>
               </w:rPr>
               <w:tab/>
             </w:r>
@@ -822,7 +838,7 @@
                 <w:noProof/>
                 <w:webHidden/>
               </w:rPr>
-              <w:instrText xml:space="preserve"> PAGEREF _Toc10725723 \h </w:instrText>
+              <w:instrText xml:space="preserve"> PAGEREF _Toc73978747 \h </w:instrText>
             </w:r>
             <w:r>
               <w:rPr>
@@ -863,9 +879,10 @@
             <w:rPr>
               <w:rFonts w:eastAsiaTheme="minorEastAsia"/>
               <w:noProof/>
+              <w:lang w:val="en-NL" w:eastAsia="en-NL"/>
             </w:rPr>
           </w:pPr>
-          <w:hyperlink w:anchor="_Toc10725724" w:history="1">
+          <w:hyperlink w:anchor="_Toc73978748" w:history="1">
             <w:r>
               <w:rPr>
                 <w:rStyle w:val="Hyperlink"/>
@@ -877,6 +894,7 @@
               <w:rPr>
                 <w:rFonts w:eastAsiaTheme="minorEastAsia"/>
                 <w:noProof/>
+                <w:lang w:val="en-NL" w:eastAsia="en-NL"/>
               </w:rPr>
               <w:tab/>
             </w:r>
@@ -906,7 +924,7 @@
                 <w:noProof/>
                 <w:webHidden/>
               </w:rPr>
-              <w:instrText xml:space="preserve"> PAGEREF _Toc10725724 \h </w:instrText>
+              <w:instrText xml:space="preserve"> PAGEREF _Toc73978748 \h </w:instrText>
             </w:r>
             <w:r>
               <w:rPr>
@@ -947,9 +965,10 @@
             <w:rPr>
               <w:rFonts w:eastAsiaTheme="minorEastAsia"/>
               <w:noProof/>
+              <w:lang w:val="en-NL" w:eastAsia="en-NL"/>
             </w:rPr>
           </w:pPr>
-          <w:hyperlink w:anchor="_Toc10725725" w:history="1">
+          <w:hyperlink w:anchor="_Toc73978749" w:history="1">
             <w:r>
               <w:rPr>
                 <w:rStyle w:val="Hyperlink"/>
@@ -961,6 +980,7 @@
               <w:rPr>
                 <w:rFonts w:eastAsiaTheme="minorEastAsia"/>
                 <w:noProof/>
+                <w:lang w:val="en-NL" w:eastAsia="en-NL"/>
               </w:rPr>
               <w:tab/>
             </w:r>
@@ -990,7 +1010,7 @@
                 <w:noProof/>
                 <w:webHidden/>
               </w:rPr>
-              <w:instrText xml:space="preserve"> PAGEREF _Toc10725725 \h </w:instrText>
+              <w:instrText xml:space="preserve"> PAGEREF _Toc73978749 \h </w:instrText>
             </w:r>
             <w:r>
               <w:rPr>
@@ -1031,9 +1051,10 @@
             <w:rPr>
               <w:rFonts w:eastAsiaTheme="minorEastAsia"/>
               <w:noProof/>
+              <w:lang w:val="en-NL" w:eastAsia="en-NL"/>
             </w:rPr>
           </w:pPr>
-          <w:hyperlink w:anchor="_Toc10725726" w:history="1">
+          <w:hyperlink w:anchor="_Toc73978750" w:history="1">
             <w:r>
               <w:rPr>
                 <w:rStyle w:val="Hyperlink"/>
@@ -1045,6 +1066,7 @@
               <w:rPr>
                 <w:rFonts w:eastAsiaTheme="minorEastAsia"/>
                 <w:noProof/>
+                <w:lang w:val="en-NL" w:eastAsia="en-NL"/>
               </w:rPr>
               <w:tab/>
             </w:r>
@@ -1074,7 +1096,7 @@
                 <w:noProof/>
                 <w:webHidden/>
               </w:rPr>
-              <w:instrText xml:space="preserve"> PAGEREF _Toc10725726 \h </w:instrText>
+              <w:instrText xml:space="preserve"> PAGEREF _Toc73978750 \h </w:instrText>
             </w:r>
             <w:r>
               <w:rPr>
@@ -1115,9 +1137,10 @@
             <w:rPr>
               <w:rFonts w:eastAsiaTheme="minorEastAsia"/>
               <w:noProof/>
+              <w:lang w:val="en-NL" w:eastAsia="en-NL"/>
             </w:rPr>
           </w:pPr>
-          <w:hyperlink w:anchor="_Toc10725727" w:history="1">
+          <w:hyperlink w:anchor="_Toc73978751" w:history="1">
             <w:r>
               <w:rPr>
                 <w:rStyle w:val="Hyperlink"/>
@@ -1129,6 +1152,7 @@
               <w:rPr>
                 <w:rFonts w:eastAsiaTheme="minorEastAsia"/>
                 <w:noProof/>
+                <w:lang w:val="en-NL" w:eastAsia="en-NL"/>
               </w:rPr>
               <w:tab/>
             </w:r>
@@ -1158,7 +1182,7 @@
                 <w:noProof/>
                 <w:webHidden/>
               </w:rPr>
-              <w:instrText xml:space="preserve"> PAGEREF _Toc10725727 \h </w:instrText>
+              <w:instrText xml:space="preserve"> PAGEREF _Toc73978751 \h </w:instrText>
             </w:r>
             <w:r>
               <w:rPr>
@@ -1199,9 +1223,10 @@
             <w:rPr>
               <w:rFonts w:eastAsiaTheme="minorEastAsia"/>
               <w:noProof/>
+              <w:lang w:val="en-NL" w:eastAsia="en-NL"/>
             </w:rPr>
           </w:pPr>
-          <w:hyperlink w:anchor="_Toc10725728" w:history="1">
+          <w:hyperlink w:anchor="_Toc73978752" w:history="1">
             <w:r>
               <w:rPr>
                 <w:rStyle w:val="Hyperlink"/>
@@ -1213,6 +1238,7 @@
               <w:rPr>
                 <w:rFonts w:eastAsiaTheme="minorEastAsia"/>
                 <w:noProof/>
+                <w:lang w:val="en-NL" w:eastAsia="en-NL"/>
               </w:rPr>
               <w:tab/>
             </w:r>
@@ -1242,7 +1268,7 @@
                 <w:noProof/>
                 <w:webHidden/>
               </w:rPr>
-              <w:instrText xml:space="preserve"> PAGEREF _Toc10725728 \h </w:instrText>
+              <w:instrText xml:space="preserve"> PAGEREF _Toc73978752 \h </w:instrText>
             </w:r>
             <w:r>
               <w:rPr>
@@ -1262,7 +1288,7 @@
                 <w:noProof/>
                 <w:webHidden/>
               </w:rPr>
-              <w:t>4</w:t>
+              <w:t>5</w:t>
             </w:r>
             <w:r>
               <w:rPr>
@@ -1283,9 +1309,10 @@
             <w:rPr>
               <w:rFonts w:eastAsiaTheme="minorEastAsia"/>
               <w:noProof/>
+              <w:lang w:val="en-NL" w:eastAsia="en-NL"/>
             </w:rPr>
           </w:pPr>
-          <w:hyperlink w:anchor="_Toc10725729" w:history="1">
+          <w:hyperlink w:anchor="_Toc73978753" w:history="1">
             <w:r>
               <w:rPr>
                 <w:rStyle w:val="Hyperlink"/>
@@ -1297,6 +1324,7 @@
               <w:rPr>
                 <w:rFonts w:eastAsiaTheme="minorEastAsia"/>
                 <w:noProof/>
+                <w:lang w:val="en-NL" w:eastAsia="en-NL"/>
               </w:rPr>
               <w:tab/>
             </w:r>
@@ -1355,7 +1383,7 @@
                 <w:noProof/>
                 <w:webHidden/>
               </w:rPr>
-              <w:instrText xml:space="preserve"> PAGEREF _Toc10725729 \h </w:instrText>
+              <w:instrText xml:space="preserve"> PAGEREF _Toc73978753 \h </w:instrText>
             </w:r>
             <w:r>
               <w:rPr>
@@ -1396,9 +1424,10 @@
             <w:rPr>
               <w:rFonts w:eastAsiaTheme="minorEastAsia"/>
               <w:noProof/>
+              <w:lang w:val="en-NL" w:eastAsia="en-NL"/>
             </w:rPr>
           </w:pPr>
-          <w:hyperlink w:anchor="_Toc10725730" w:history="1">
+          <w:hyperlink w:anchor="_Toc73978754" w:history="1">
             <w:r>
               <w:rPr>
                 <w:rStyle w:val="Hyperlink"/>
@@ -1413,6 +1442,7 @@
               <w:rPr>
                 <w:rFonts w:eastAsiaTheme="minorEastAsia"/>
                 <w:noProof/>
+                <w:lang w:val="en-NL" w:eastAsia="en-NL"/>
               </w:rPr>
               <w:tab/>
             </w:r>
@@ -1471,7 +1501,7 @@
                 <w:noProof/>
                 <w:webHidden/>
               </w:rPr>
-              <w:instrText xml:space="preserve"> PAGEREF _Toc10725730 \h </w:instrText>
+              <w:instrText xml:space="preserve"> PAGEREF _Toc73978754 \h </w:instrText>
             </w:r>
             <w:r>
               <w:rPr>
@@ -1512,9 +1542,10 @@
             <w:rPr>
               <w:rFonts w:eastAsiaTheme="minorEastAsia"/>
               <w:noProof/>
+              <w:lang w:val="en-NL" w:eastAsia="en-NL"/>
             </w:rPr>
           </w:pPr>
-          <w:hyperlink w:anchor="_Toc10725731" w:history="1">
+          <w:hyperlink w:anchor="_Toc73978755" w:history="1">
             <w:r>
               <w:rPr>
                 <w:rStyle w:val="Hyperlink"/>
@@ -1529,6 +1560,7 @@
               <w:rPr>
                 <w:rFonts w:eastAsiaTheme="minorEastAsia"/>
                 <w:noProof/>
+                <w:lang w:val="en-NL" w:eastAsia="en-NL"/>
               </w:rPr>
               <w:tab/>
             </w:r>
@@ -1537,7 +1569,7 @@
                 <w:rStyle w:val="Hyperlink"/>
                 <w:noProof/>
               </w:rPr>
-              <w:t>Additional parameters and changes in parameter calculations if steady state has been reached</w:t>
+              <w:t>Additional parameters and changes in parameter calculations if steady-state has been reached</w:t>
             </w:r>
             <w:r>
               <w:rPr>
@@ -1558,7 +1590,7 @@
                 <w:noProof/>
                 <w:webHidden/>
               </w:rPr>
-              <w:instrText xml:space="preserve"> PAGEREF _Toc10725731 \h </w:instrText>
+              <w:instrText xml:space="preserve"> PAGEREF _Toc73978755 \h </w:instrText>
             </w:r>
             <w:r>
               <w:rPr>
@@ -1599,9 +1631,10 @@
             <w:rPr>
               <w:rFonts w:eastAsiaTheme="minorEastAsia"/>
               <w:noProof/>
+              <w:lang w:val="en-NL" w:eastAsia="en-NL"/>
             </w:rPr>
           </w:pPr>
-          <w:hyperlink w:anchor="_Toc10725732" w:history="1">
+          <w:hyperlink w:anchor="_Toc73978756" w:history="1">
             <w:r>
               <w:rPr>
                 <w:rStyle w:val="Hyperlink"/>
@@ -1616,6 +1649,7 @@
               <w:rPr>
                 <w:rFonts w:eastAsiaTheme="minorEastAsia"/>
                 <w:noProof/>
+                <w:lang w:val="en-NL" w:eastAsia="en-NL"/>
               </w:rPr>
               <w:tab/>
             </w:r>
@@ -1645,7 +1679,7 @@
                 <w:noProof/>
                 <w:webHidden/>
               </w:rPr>
-              <w:instrText xml:space="preserve"> PAGEREF _Toc10725732 \h </w:instrText>
+              <w:instrText xml:space="preserve"> PAGEREF _Toc73978756 \h </w:instrText>
             </w:r>
             <w:r>
               <w:rPr>
@@ -1686,9 +1720,10 @@
             <w:rPr>
               <w:rFonts w:eastAsiaTheme="minorEastAsia"/>
               <w:noProof/>
+              <w:lang w:val="en-NL" w:eastAsia="en-NL"/>
             </w:rPr>
           </w:pPr>
-          <w:hyperlink w:anchor="_Toc10725733" w:history="1">
+          <w:hyperlink w:anchor="_Toc73978757" w:history="1">
             <w:r>
               <w:rPr>
                 <w:rStyle w:val="Hyperlink"/>
@@ -1700,6 +1735,7 @@
               <w:rPr>
                 <w:rFonts w:eastAsiaTheme="minorEastAsia"/>
                 <w:noProof/>
+                <w:lang w:val="en-NL" w:eastAsia="en-NL"/>
               </w:rPr>
               <w:tab/>
             </w:r>
@@ -1729,7 +1765,7 @@
                 <w:noProof/>
                 <w:webHidden/>
               </w:rPr>
-              <w:instrText xml:space="preserve"> PAGEREF _Toc10725733 \h </w:instrText>
+              <w:instrText xml:space="preserve"> PAGEREF _Toc73978757 \h </w:instrText>
             </w:r>
             <w:r>
               <w:rPr>
@@ -1770,9 +1806,10 @@
             <w:rPr>
               <w:rFonts w:eastAsiaTheme="minorEastAsia"/>
               <w:noProof/>
+              <w:lang w:val="en-NL" w:eastAsia="en-NL"/>
             </w:rPr>
           </w:pPr>
-          <w:hyperlink w:anchor="_Toc10725734" w:history="1">
+          <w:hyperlink w:anchor="_Toc73978758" w:history="1">
             <w:r>
               <w:rPr>
                 <w:rStyle w:val="Hyperlink"/>
@@ -1784,6 +1821,7 @@
               <w:rPr>
                 <w:rFonts w:eastAsiaTheme="minorEastAsia"/>
                 <w:noProof/>
+                <w:lang w:val="en-NL" w:eastAsia="en-NL"/>
               </w:rPr>
               <w:tab/>
             </w:r>
@@ -1813,7 +1851,7 @@
                 <w:noProof/>
                 <w:webHidden/>
               </w:rPr>
-              <w:instrText xml:space="preserve"> PAGEREF _Toc10725734 \h </w:instrText>
+              <w:instrText xml:space="preserve"> PAGEREF _Toc73978758 \h </w:instrText>
             </w:r>
             <w:r>
               <w:rPr>
@@ -1853,9 +1891,10 @@
             <w:rPr>
               <w:rFonts w:eastAsiaTheme="minorEastAsia"/>
               <w:noProof/>
+              <w:lang w:val="en-NL" w:eastAsia="en-NL"/>
             </w:rPr>
           </w:pPr>
-          <w:hyperlink w:anchor="_Toc10725735" w:history="1">
+          <w:hyperlink w:anchor="_Toc73978759" w:history="1">
             <w:r>
               <w:rPr>
                 <w:rStyle w:val="Hyperlink"/>
@@ -1882,7 +1921,7 @@
                 <w:noProof/>
                 <w:webHidden/>
               </w:rPr>
-              <w:instrText xml:space="preserve"> PAGEREF _Toc10725735 \h </w:instrText>
+              <w:instrText xml:space="preserve"> PAGEREF _Toc73978759 \h </w:instrText>
             </w:r>
             <w:r>
               <w:rPr>
@@ -1902,7 +1941,7 @@
                 <w:noProof/>
                 <w:webHidden/>
               </w:rPr>
-              <w:t>10</w:t>
+              <w:t>9</w:t>
             </w:r>
             <w:r>
               <w:rPr>
@@ -1922,9 +1961,10 @@
             <w:rPr>
               <w:rFonts w:eastAsiaTheme="minorEastAsia"/>
               <w:noProof/>
+              <w:lang w:val="en-NL" w:eastAsia="en-NL"/>
             </w:rPr>
           </w:pPr>
-          <w:hyperlink w:anchor="_Toc10725736" w:history="1">
+          <w:hyperlink w:anchor="_Toc73978760" w:history="1">
             <w:r>
               <w:rPr>
                 <w:rStyle w:val="Hyperlink"/>
@@ -1951,7 +1991,7 @@
                 <w:noProof/>
                 <w:webHidden/>
               </w:rPr>
-              <w:instrText xml:space="preserve"> PAGEREF _Toc10725736 \h </w:instrText>
+              <w:instrText xml:space="preserve"> PAGEREF _Toc73978760 \h </w:instrText>
             </w:r>
             <w:r>
               <w:rPr>
@@ -1991,9 +2031,10 @@
             <w:rPr>
               <w:rFonts w:eastAsiaTheme="minorEastAsia"/>
               <w:noProof/>
+              <w:lang w:val="en-NL" w:eastAsia="en-NL"/>
             </w:rPr>
           </w:pPr>
-          <w:hyperlink w:anchor="_Toc10725737" w:history="1">
+          <w:hyperlink w:anchor="_Toc73978761" w:history="1">
             <w:r>
               <w:rPr>
                 <w:rStyle w:val="Hyperlink"/>
@@ -2020,7 +2061,7 @@
                 <w:noProof/>
                 <w:webHidden/>
               </w:rPr>
-              <w:instrText xml:space="preserve"> PAGEREF _Toc10725737 \h </w:instrText>
+              <w:instrText xml:space="preserve"> PAGEREF _Toc73978761 \h </w:instrText>
             </w:r>
             <w:r>
               <w:rPr>
@@ -2060,9 +2101,10 @@
             <w:rPr>
               <w:rFonts w:eastAsiaTheme="minorEastAsia"/>
               <w:noProof/>
+              <w:lang w:val="en-NL" w:eastAsia="en-NL"/>
             </w:rPr>
           </w:pPr>
-          <w:hyperlink w:anchor="_Toc10725738" w:history="1">
+          <w:hyperlink w:anchor="_Toc73978762" w:history="1">
             <w:r>
               <w:rPr>
                 <w:rStyle w:val="Hyperlink"/>
@@ -2089,7 +2131,7 @@
                 <w:noProof/>
                 <w:webHidden/>
               </w:rPr>
-              <w:instrText xml:space="preserve"> PAGEREF _Toc10725738 \h </w:instrText>
+              <w:instrText xml:space="preserve"> PAGEREF _Toc73978762 \h </w:instrText>
             </w:r>
             <w:r>
               <w:rPr>
@@ -2149,50 +2191,98 @@
       <w:pPr>
         <w:pStyle w:val="Heading1"/>
       </w:pPr>
-      <w:bookmarkStart w:id="1" w:name="_Toc10725715"/>
+      <w:bookmarkStart w:id="0" w:name="_Toc73978739"/>
       <w:r>
         <w:lastRenderedPageBreak/>
         <w:t>Purpose</w:t>
+      </w:r>
+      <w:bookmarkEnd w:id="0"/>
+    </w:p>
+    <w:p>
+      <w:pPr>
+        <w:jc w:val="both"/>
+      </w:pPr>
+      <w:r>
+        <w:t xml:space="preserve">This guideline </w:t>
+      </w:r>
+      <w:r>
+        <w:t xml:space="preserve">describes the </w:t>
+      </w:r>
+      <w:r>
+        <w:t>methods used</w:t>
+      </w:r>
+      <w:r>
+        <w:t xml:space="preserve"> </w:t>
+      </w:r>
+      <w:r>
+        <w:t xml:space="preserve">during the non-compartmental analysis (NCA) of clinical </w:t>
+      </w:r>
+      <w:r>
+        <w:t>pharmacokinetic (PK) study data</w:t>
+      </w:r>
+      <w:r>
+        <w:t xml:space="preserve"> within </w:t>
+      </w:r>
+      <w:proofErr w:type="spellStart"/>
+      <w:r>
+        <w:t>qPharm</w:t>
+      </w:r>
+      <w:r>
+        <w:t>e</w:t>
+      </w:r>
+      <w:r>
+        <w:t>tra</w:t>
+      </w:r>
+      <w:proofErr w:type="spellEnd"/>
+      <w:r>
+        <w:t>.</w:t>
+      </w:r>
+    </w:p>
+    <w:p>
+      <w:pPr>
+        <w:pStyle w:val="Heading1"/>
+      </w:pPr>
+      <w:bookmarkStart w:id="1" w:name="_Toc73978740"/>
+      <w:r>
+        <w:t>Scope</w:t>
       </w:r>
       <w:bookmarkEnd w:id="1"/>
     </w:p>
     <w:p>
       <w:pPr>
         <w:jc w:val="both"/>
+        <w:rPr>
+          <w:lang w:val="en-GB"/>
+        </w:rPr>
       </w:pPr>
       <w:r>
-        <w:t xml:space="preserve">This guideline </w:t>
-      </w:r>
-      <w:r>
-        <w:t xml:space="preserve">describes the </w:t>
-      </w:r>
-      <w:r>
-        <w:t>methods used</w:t>
-      </w:r>
-      <w:r>
-        <w:t xml:space="preserve"> </w:t>
-      </w:r>
-      <w:r>
-        <w:t xml:space="preserve">during the non-compartmental analysis (NCA) of clinical </w:t>
-      </w:r>
-      <w:r>
-        <w:t>pharmacokinetic (PK) study data</w:t>
-      </w:r>
-      <w:r>
-        <w:t xml:space="preserve"> within </w:t>
-      </w:r>
-      <w:proofErr w:type="spellStart"/>
-      <w:r>
-        <w:t>qPharm</w:t>
-      </w:r>
-      <w:r>
-        <w:t>e</w:t>
-      </w:r>
-      <w:r>
-        <w:t>tra</w:t>
-      </w:r>
-      <w:proofErr w:type="spellEnd"/>
-      <w:r>
+        <w:t>This guideline ap</w:t>
+      </w:r>
+      <w:r>
+        <w:t>p</w:t>
+      </w:r>
+      <w:r>
+        <w:t>lies to all person</w:t>
+      </w:r>
+      <w:r>
+        <w:t>ne</w:t>
+      </w:r>
+      <w:r>
+        <w:t>l</w:t>
+      </w:r>
+      <w:r>
+        <w:t xml:space="preserve"> who is involved with the execution of non-compartmental</w:t>
+      </w:r>
+      <w:r>
+        <w:t xml:space="preserve"> analyses. </w:t>
+      </w:r>
+      <w:r>
+        <w:t>This guidance does not cover compartmental and/or population PK analyses</w:t>
+      </w:r>
+      <w:r>
+        <w:rPr>
+          <w:lang w:val="en-GB"/>
+        </w:rPr>
         <w:t>.</w:t>
       </w:r>
     </w:p>
@@ -2200,171 +2290,125 @@
       <w:pPr>
         <w:pStyle w:val="Heading1"/>
       </w:pPr>
-      <w:bookmarkStart w:id="2" w:name="_Toc10725716"/>
-      <w:r>
-        <w:t>Scope</w:t>
+      <w:bookmarkStart w:id="2" w:name="_Toc73978741"/>
+      <w:r>
+        <w:t xml:space="preserve">Data </w:t>
+      </w:r>
+      <w:r>
+        <w:t>Set Requirements</w:t>
       </w:r>
       <w:bookmarkEnd w:id="2"/>
     </w:p>
     <w:p>
       <w:pPr>
         <w:jc w:val="both"/>
-        <w:rPr>
-          <w:lang w:val="en-GB"/>
-        </w:rPr>
       </w:pPr>
       <w:r>
-        <w:t>This guideline ap</w:t>
-      </w:r>
-      <w:r>
-        <w:t>p</w:t>
-      </w:r>
-      <w:r>
-        <w:t>lies to all person</w:t>
-      </w:r>
-      <w:r>
-        <w:t>ne</w:t>
-      </w:r>
-      <w:r>
-        <w:t>l</w:t>
-      </w:r>
-      <w:r>
-        <w:t xml:space="preserve"> who is involved with the execution of non-compartmental</w:t>
-      </w:r>
-      <w:r>
-        <w:t xml:space="preserve"> analyses. </w:t>
-      </w:r>
-      <w:r>
-        <w:t>This guidance does not cover compartmental and/or population PK analyses</w:t>
-      </w:r>
-      <w:r>
-        <w:rPr>
-          <w:lang w:val="en-GB"/>
-        </w:rPr>
-        <w:t>.</w:t>
+        <w:t>At a minimum, t</w:t>
+      </w:r>
+      <w:r>
+        <w:t xml:space="preserve">he input data set </w:t>
+      </w:r>
+      <w:r>
+        <w:t xml:space="preserve">must </w:t>
+      </w:r>
+      <w:r>
+        <w:t>contain</w:t>
+      </w:r>
+      <w:r>
+        <w:t xml:space="preserve"> the</w:t>
+      </w:r>
+      <w:r>
+        <w:t xml:space="preserve"> variables</w:t>
+      </w:r>
+      <w:r>
+        <w:t>:</w:t>
+      </w:r>
+    </w:p>
+    <w:p>
+      <w:r>
+        <w:t>-</w:t>
+      </w:r>
+      <w:r>
+        <w:tab/>
+      </w:r>
+      <w:r>
+        <w:t>subject ID</w:t>
+      </w:r>
+      <w:r>
+        <w:t>;</w:t>
+      </w:r>
+      <w:r>
+        <w:br/>
+        <w:t>-</w:t>
+      </w:r>
+      <w:r>
+        <w:tab/>
+      </w:r>
+      <w:r>
+        <w:t>nominal time</w:t>
+      </w:r>
+      <w:r>
+        <w:t xml:space="preserve"> after dose</w:t>
+      </w:r>
+      <w:r>
+        <w:t>;</w:t>
+      </w:r>
+      <w:r>
+        <w:br/>
+        <w:t>-</w:t>
+      </w:r>
+      <w:r>
+        <w:tab/>
+      </w:r>
+      <w:r>
+        <w:t>actual time after dose</w:t>
+      </w:r>
+      <w:r>
+        <w:t>;</w:t>
+      </w:r>
+      <w:r>
+        <w:br/>
+        <w:t>-</w:t>
+      </w:r>
+      <w:r>
+        <w:tab/>
+      </w:r>
+      <w:r>
+        <w:t>dependent variable</w:t>
+      </w:r>
+      <w:r>
+        <w:t xml:space="preserve"> (i.e. drug concentration</w:t>
+      </w:r>
+      <w:r>
+        <w:t>)</w:t>
+      </w:r>
+      <w:r>
+        <w:br/>
+        <w:t>-</w:t>
+      </w:r>
+      <w:r>
+        <w:tab/>
+      </w:r>
+      <w:r>
+        <w:t>administered dose</w:t>
+      </w:r>
+      <w:r>
+        <w:br/>
+        <w:t>-</w:t>
+      </w:r>
+      <w:r>
+        <w:tab/>
+      </w:r>
+      <w:r>
+        <w:t>LOQ information</w:t>
       </w:r>
     </w:p>
     <w:p>
       <w:pPr>
         <w:pStyle w:val="Heading1"/>
       </w:pPr>
-      <w:r>
-        <w:t xml:space="preserve">Data </w:t>
-      </w:r>
-      <w:r>
-        <w:t>Set Requirements</w:t>
-      </w:r>
-    </w:p>
-    <w:p>
-      <w:pPr>
-        <w:jc w:val="both"/>
-      </w:pPr>
-      <w:r>
-        <w:t>At a minimum, t</w:t>
-      </w:r>
-      <w:r>
-        <w:t xml:space="preserve">he input data set </w:t>
-      </w:r>
-      <w:r>
-        <w:t xml:space="preserve">must </w:t>
-      </w:r>
-      <w:r>
-        <w:t>contain</w:t>
-      </w:r>
-      <w:r>
-        <w:t xml:space="preserve"> the</w:t>
-      </w:r>
-      <w:r>
-        <w:t xml:space="preserve"> variables</w:t>
-      </w:r>
-      <w:r>
-        <w:t>:</w:t>
-      </w:r>
-    </w:p>
-    <w:p>
-      <w:r>
-        <w:t>-</w:t>
-      </w:r>
-      <w:r>
-        <w:tab/>
-      </w:r>
-      <w:r>
-        <w:t>subject ID</w:t>
-      </w:r>
-      <w:r>
-        <w:t>;</w:t>
-      </w:r>
-      <w:r>
-        <w:br/>
-        <w:t>-</w:t>
-      </w:r>
-      <w:r>
-        <w:tab/>
-      </w:r>
-      <w:r>
-        <w:t>nominal time</w:t>
-      </w:r>
-      <w:r>
-        <w:t xml:space="preserve"> after dose</w:t>
-      </w:r>
-      <w:r>
-        <w:t>;</w:t>
-      </w:r>
-      <w:r>
-        <w:br/>
-        <w:t>-</w:t>
-      </w:r>
-      <w:r>
-        <w:tab/>
-      </w:r>
-      <w:r>
-        <w:t>actual time after dose</w:t>
-      </w:r>
-      <w:r>
-        <w:t>;</w:t>
-      </w:r>
-      <w:r>
-        <w:br/>
-        <w:t>-</w:t>
-      </w:r>
-      <w:r>
-        <w:tab/>
-      </w:r>
-      <w:r>
-        <w:t>dependent variable</w:t>
-      </w:r>
-      <w:r>
-        <w:t xml:space="preserve"> (i.e. drug concentration</w:t>
-      </w:r>
-      <w:r>
-        <w:t>)</w:t>
-      </w:r>
-      <w:r>
-        <w:br/>
-        <w:t>-</w:t>
-      </w:r>
-      <w:r>
-        <w:tab/>
-      </w:r>
-      <w:r>
-        <w:t>administered dose</w:t>
-      </w:r>
-      <w:r>
-        <w:br/>
-        <w:t>-</w:t>
-      </w:r>
-      <w:r>
-        <w:tab/>
-      </w:r>
-      <w:r>
-        <w:t>LOQ information</w:t>
-      </w:r>
-    </w:p>
-    <w:p>
-      <w:pPr>
-        <w:pStyle w:val="Heading1"/>
-      </w:pPr>
-      <w:bookmarkStart w:id="3" w:name="_Toc10725718"/>
+      <w:bookmarkStart w:id="3" w:name="_Toc73978742"/>
       <w:r>
         <w:t>General Rules for NCA PK Parameter Calculation</w:t>
       </w:r>
@@ -2374,7 +2418,7 @@
       <w:pPr>
         <w:pStyle w:val="Heading2"/>
       </w:pPr>
-      <w:bookmarkStart w:id="4" w:name="_Toc10725719"/>
+      <w:bookmarkStart w:id="4" w:name="_Toc73978743"/>
       <w:proofErr w:type="spellStart"/>
       <w:r>
         <w:t>Sampl</w:t>
@@ -2501,7 +2545,7 @@
       <w:pPr>
         <w:pStyle w:val="Heading2"/>
       </w:pPr>
-      <w:bookmarkStart w:id="5" w:name="_Toc10725720"/>
+      <w:bookmarkStart w:id="5" w:name="_Toc73978744"/>
       <w:r>
         <w:t>Missing drug concentrations</w:t>
       </w:r>
@@ -2555,7 +2599,7 @@
       <w:pPr>
         <w:pStyle w:val="Heading2"/>
       </w:pPr>
-      <w:bookmarkStart w:id="6" w:name="_Toc10725721"/>
+      <w:bookmarkStart w:id="6" w:name="_Toc73978745"/>
       <w:r>
         <w:t>A</w:t>
       </w:r>
@@ -2663,7 +2707,7 @@
       <w:pPr>
         <w:pStyle w:val="Heading2"/>
       </w:pPr>
-      <w:bookmarkStart w:id="7" w:name="_Toc10725722"/>
+      <w:bookmarkStart w:id="7" w:name="_Toc73978746"/>
       <w:r>
         <w:t>Estimation of AUC</w:t>
       </w:r>
@@ -2884,7 +2928,7 @@
       <w:pPr>
         <w:pStyle w:val="Heading1"/>
       </w:pPr>
-      <w:bookmarkStart w:id="8" w:name="_Toc10725723"/>
+      <w:bookmarkStart w:id="8" w:name="_Toc73978747"/>
       <w:r>
         <w:lastRenderedPageBreak/>
         <w:t>Methods</w:t>
@@ -2895,7 +2939,7 @@
       <w:pPr>
         <w:pStyle w:val="Heading2"/>
       </w:pPr>
-      <w:bookmarkStart w:id="9" w:name="_Toc10725724"/>
+      <w:bookmarkStart w:id="9" w:name="_Toc73978748"/>
       <w:r>
         <w:t>LOQ handling</w:t>
       </w:r>
@@ -3594,7 +3638,7 @@
         <w:pStyle w:val="Heading2"/>
       </w:pPr>
       <w:bookmarkStart w:id="10" w:name="_Ref9934377"/>
-      <w:bookmarkStart w:id="11" w:name="_Toc10725725"/>
+      <w:bookmarkStart w:id="11" w:name="_Toc73978749"/>
       <w:r>
         <w:t>Elimination rate con</w:t>
       </w:r>
@@ -3920,7 +3964,7 @@
       <w:pPr>
         <w:pStyle w:val="Heading2"/>
       </w:pPr>
-      <w:bookmarkStart w:id="12" w:name="_Toc10725726"/>
+      <w:bookmarkStart w:id="12" w:name="_Toc73978750"/>
       <w:r>
         <w:t xml:space="preserve">Interpolation / extrapolation </w:t>
       </w:r>
@@ -5680,7 +5724,7 @@
       <w:pPr>
         <w:pStyle w:val="Heading2"/>
       </w:pPr>
-      <w:bookmarkStart w:id="13" w:name="_Toc10725727"/>
+      <w:bookmarkStart w:id="13" w:name="_Toc73978751"/>
       <w:r>
         <w:t>Trapezoidal rules</w:t>
       </w:r>
@@ -6375,7 +6419,7 @@
           <w:bCs/>
           <w:lang w:val="en-GB"/>
         </w:rPr>
-        <w:t>5</w:t>
+        <w:t>6</w:t>
       </w:r>
       <w:r>
         <w:rPr>
@@ -8336,7 +8380,7 @@
         <w:pStyle w:val="Heading1"/>
       </w:pPr>
       <w:bookmarkStart w:id="14" w:name="_Ref10031367"/>
-      <w:bookmarkStart w:id="15" w:name="_Toc10725728"/>
+      <w:bookmarkStart w:id="15" w:name="_Toc73978752"/>
       <w:r>
         <w:lastRenderedPageBreak/>
         <w:t>PK Parameters</w:t>
@@ -8409,13 +8453,7 @@
         <w:fldChar w:fldCharType="separate"/>
       </w:r>
       <w:r>
-        <w:t>Appendix</w:t>
-      </w:r>
-      <w:r>
-        <w:t> </w:t>
-      </w:r>
-      <w:r>
-        <w:t>1</w:t>
+        <w:t>Appendix 1</w:t>
       </w:r>
       <w:r>
         <w:fldChar w:fldCharType="end"/>
@@ -8428,7 +8466,7 @@
       <w:pPr>
         <w:pStyle w:val="Heading2"/>
       </w:pPr>
-      <w:bookmarkStart w:id="16" w:name="_Toc10725729"/>
+      <w:bookmarkStart w:id="16" w:name="_Toc73978753"/>
       <w:r>
         <w:t xml:space="preserve">Parameters that </w:t>
       </w:r>
@@ -8831,7 +8869,6 @@
         </w:rPr>
       </w:pPr>
       <w:proofErr w:type="spellStart"/>
-      <w:proofErr w:type="gramStart"/>
       <w:r>
         <w:rPr>
           <w:rFonts w:cs="Arial"/>
@@ -8868,7 +8905,6 @@
         <w:t>obs</w:t>
       </w:r>
       <w:proofErr w:type="spellEnd"/>
-      <w:proofErr w:type="gramEnd"/>
     </w:p>
     <w:p>
       <w:pPr>
@@ -10013,7 +10049,6 @@
           <w:bCs/>
         </w:rPr>
       </w:pPr>
-      <w:bookmarkStart w:id="18" w:name="_Toc10725730"/>
       <w:r>
         <w:rPr>
           <w:rFonts w:ascii="Symbol" w:hAnsi="Symbol" w:cs="Arial"/>
@@ -10087,7 +10122,7 @@
           <w:rFonts w:cs="Arial"/>
           <w:lang w:val="en-GB"/>
         </w:rPr>
-        <w:t>4.2</w:t>
+        <w:t>5.2</w:t>
       </w:r>
       <w:r>
         <w:rPr>
@@ -10112,6 +10147,7 @@
           <w:lang w:val="en-GB"/>
         </w:rPr>
       </w:pPr>
+      <w:bookmarkStart w:id="18" w:name="_Toc73978754"/>
       <w:r>
         <w:t xml:space="preserve">Parameters that </w:t>
       </w:r>
@@ -10525,7 +10561,6 @@
         <w:t>(</w:t>
       </w:r>
       <w:proofErr w:type="spellStart"/>
-      <w:proofErr w:type="gramStart"/>
       <w:r>
         <w:rPr>
           <w:rFonts w:cs="Arial"/>
@@ -10538,7 +10573,6 @@
         <w:t>obs,pred</w:t>
       </w:r>
       <w:proofErr w:type="spellEnd"/>
-      <w:proofErr w:type="gramEnd"/>
       <w:r>
         <w:rPr>
           <w:rFonts w:cs="Arial"/>
@@ -10775,7 +10809,6 @@
         <w:t>(</w:t>
       </w:r>
       <w:proofErr w:type="spellStart"/>
-      <w:proofErr w:type="gramStart"/>
       <w:r>
         <w:rPr>
           <w:rFonts w:cs="Arial"/>
@@ -10792,7 +10825,6 @@
         <w:t>last,obs</w:t>
       </w:r>
       <w:proofErr w:type="spellEnd"/>
-      <w:proofErr w:type="gramEnd"/>
       <w:r>
         <w:rPr>
           <w:rFonts w:cs="Arial"/>
@@ -10926,7 +10958,6 @@
         <w:t>(</w:t>
       </w:r>
       <w:proofErr w:type="spellStart"/>
-      <w:proofErr w:type="gramStart"/>
       <w:r>
         <w:rPr>
           <w:rFonts w:cs="Arial"/>
@@ -10939,7 +10970,6 @@
         <w:t>obs,pred</w:t>
       </w:r>
       <w:proofErr w:type="spellEnd"/>
-      <w:proofErr w:type="gramEnd"/>
       <w:r>
         <w:rPr>
           <w:rFonts w:cs="Arial"/>
@@ -11203,7 +11233,6 @@
         <w:t xml:space="preserve"> (</w:t>
       </w:r>
       <w:proofErr w:type="spellStart"/>
-      <w:proofErr w:type="gramStart"/>
       <w:r>
         <w:rPr>
           <w:rFonts w:cs="Arial"/>
@@ -11220,7 +11249,6 @@
         <w:t>last,obs</w:t>
       </w:r>
       <w:proofErr w:type="spellEnd"/>
-      <w:proofErr w:type="gramEnd"/>
       <w:r>
         <w:rPr>
           <w:rFonts w:cs="Arial"/>
@@ -11349,7 +11377,6 @@
         <w:t>(</w:t>
       </w:r>
       <w:proofErr w:type="spellStart"/>
-      <w:proofErr w:type="gramStart"/>
       <w:r>
         <w:rPr>
           <w:rFonts w:cs="Arial"/>
@@ -11362,7 +11389,6 @@
         <w:t>obs,pred</w:t>
       </w:r>
       <w:proofErr w:type="spellEnd"/>
-      <w:proofErr w:type="gramEnd"/>
       <w:r>
         <w:rPr>
           <w:rFonts w:cs="Arial"/>
@@ -11642,7 +11668,6 @@
         <w:t>(</w:t>
       </w:r>
       <w:proofErr w:type="spellStart"/>
-      <w:proofErr w:type="gramStart"/>
       <w:r>
         <w:rPr>
           <w:rFonts w:cs="Arial"/>
@@ -11655,7 +11680,6 @@
         <w:t>obs,pred</w:t>
       </w:r>
       <w:proofErr w:type="spellEnd"/>
-      <w:proofErr w:type="gramEnd"/>
       <w:r>
         <w:rPr>
           <w:rFonts w:cs="Arial"/>
@@ -12010,7 +12034,6 @@
         <w:t>(</w:t>
       </w:r>
       <w:proofErr w:type="spellStart"/>
-      <w:proofErr w:type="gramStart"/>
       <w:r>
         <w:rPr>
           <w:rFonts w:cs="Arial"/>
@@ -12023,7 +12046,6 @@
         <w:t>obs,pred</w:t>
       </w:r>
       <w:proofErr w:type="spellEnd"/>
-      <w:proofErr w:type="gramEnd"/>
       <w:r>
         <w:rPr>
           <w:rFonts w:cs="Arial"/>
@@ -12283,7 +12305,6 @@
         <w:t>(</w:t>
       </w:r>
       <w:proofErr w:type="spellStart"/>
-      <w:proofErr w:type="gramStart"/>
       <w:r>
         <w:rPr>
           <w:rFonts w:cs="Arial"/>
@@ -12296,7 +12317,6 @@
         <w:t>obs,pred</w:t>
       </w:r>
       <w:proofErr w:type="spellEnd"/>
-      <w:proofErr w:type="gramEnd"/>
       <w:r>
         <w:rPr>
           <w:rFonts w:cs="Arial"/>
@@ -12476,7 +12496,6 @@
         <w:t>(</w:t>
       </w:r>
       <w:proofErr w:type="spellStart"/>
-      <w:proofErr w:type="gramStart"/>
       <w:r>
         <w:rPr>
           <w:rFonts w:cs="Arial"/>
@@ -12489,7 +12508,6 @@
         <w:t>obs,pred</w:t>
       </w:r>
       <w:proofErr w:type="spellEnd"/>
-      <w:proofErr w:type="gramEnd"/>
       <w:r>
         <w:rPr>
           <w:rFonts w:cs="Arial"/>
@@ -12725,7 +12743,6 @@
         <w:t>(</w:t>
       </w:r>
       <w:proofErr w:type="spellStart"/>
-      <w:proofErr w:type="gramStart"/>
       <w:r>
         <w:rPr>
           <w:rFonts w:cs="Arial"/>
@@ -12738,7 +12755,6 @@
         <w:t>obs,pred</w:t>
       </w:r>
       <w:proofErr w:type="spellEnd"/>
-      <w:proofErr w:type="gramEnd"/>
       <w:r>
         <w:rPr>
           <w:rFonts w:cs="Arial"/>
@@ -12929,7 +12945,6 @@
         <w:t>(</w:t>
       </w:r>
       <w:proofErr w:type="spellStart"/>
-      <w:proofErr w:type="gramStart"/>
       <w:r>
         <w:rPr>
           <w:rFonts w:cs="Arial"/>
@@ -12942,7 +12957,6 @@
         <w:t>obs,pred</w:t>
       </w:r>
       <w:proofErr w:type="spellEnd"/>
-      <w:proofErr w:type="gramEnd"/>
       <w:r>
         <w:rPr>
           <w:rFonts w:cs="Arial"/>
@@ -13150,7 +13164,6 @@
         <w:t>(</w:t>
       </w:r>
       <w:proofErr w:type="spellStart"/>
-      <w:proofErr w:type="gramStart"/>
       <w:r>
         <w:rPr>
           <w:rFonts w:cs="Arial"/>
@@ -13163,7 +13176,6 @@
         <w:t>obs,pred</w:t>
       </w:r>
       <w:proofErr w:type="spellEnd"/>
-      <w:proofErr w:type="gramEnd"/>
       <w:r>
         <w:rPr>
           <w:rFonts w:cs="Arial"/>
@@ -13408,7 +13420,7 @@
           <w:lang w:val="en-GB"/>
         </w:rPr>
       </w:pPr>
-      <w:bookmarkStart w:id="19" w:name="_Toc10725731"/>
+      <w:bookmarkStart w:id="19" w:name="_Toc73978755"/>
       <w:r>
         <w:t>Additional parameters and c</w:t>
       </w:r>
@@ -13425,21 +13437,13 @@
         <w:t>s</w:t>
       </w:r>
       <w:r>
-        <w:t xml:space="preserve"> if </w:t>
-      </w:r>
-      <w:proofErr w:type="gramStart"/>
-      <w:r>
-        <w:t>steady</w:t>
+        <w:t xml:space="preserve"> if steady</w:t>
       </w:r>
       <w:r>
         <w:t>-</w:t>
       </w:r>
       <w:r>
-        <w:t>state</w:t>
-      </w:r>
-      <w:proofErr w:type="gramEnd"/>
-      <w:r>
-        <w:t xml:space="preserve"> has been reached</w:t>
+        <w:t>state has been reached</w:t>
       </w:r>
       <w:bookmarkEnd w:id="19"/>
     </w:p>
@@ -14098,7 +14102,6 @@
         <w:t>(</w:t>
       </w:r>
       <w:proofErr w:type="spellStart"/>
-      <w:proofErr w:type="gramStart"/>
       <w:r>
         <w:rPr>
           <w:rFonts w:cs="Arial"/>
@@ -14111,7 +14114,6 @@
         <w:t>obs,pred</w:t>
       </w:r>
       <w:proofErr w:type="spellEnd"/>
-      <w:proofErr w:type="gramEnd"/>
       <w:r>
         <w:rPr>
           <w:rFonts w:cs="Arial"/>
@@ -14470,7 +14472,6 @@
         <w:t>(</w:t>
       </w:r>
       <w:proofErr w:type="spellStart"/>
-      <w:proofErr w:type="gramStart"/>
       <w:r>
         <w:rPr>
           <w:rFonts w:cs="Arial"/>
@@ -14483,7 +14484,6 @@
         <w:t>obs,pred</w:t>
       </w:r>
       <w:proofErr w:type="spellEnd"/>
-      <w:proofErr w:type="gramEnd"/>
       <w:r>
         <w:rPr>
           <w:rFonts w:cs="Arial"/>
@@ -14945,7 +14945,7 @@
           <w:lang w:val="en-GB"/>
         </w:rPr>
       </w:pPr>
-      <w:bookmarkStart w:id="20" w:name="_Toc10725732"/>
+      <w:bookmarkStart w:id="20" w:name="_Toc73978756"/>
       <w:r>
         <w:lastRenderedPageBreak/>
         <w:t>Urine parameters</w:t>
@@ -14962,7 +14962,6 @@
           <w:rFonts w:cs="Arial"/>
         </w:rPr>
       </w:pPr>
-      <w:proofErr w:type="spellStart"/>
       <w:r>
         <w:rPr>
           <w:rFonts w:cs="Arial"/>
@@ -14980,7 +14979,6 @@
         </w:rPr>
         <w:t>t</w:t>
       </w:r>
-      <w:proofErr w:type="spellEnd"/>
     </w:p>
     <w:p>
       <w:pPr>
@@ -15752,7 +15750,7 @@
       <w:pPr>
         <w:pStyle w:val="Heading1"/>
       </w:pPr>
-      <w:bookmarkStart w:id="21" w:name="_Toc10725733"/>
+      <w:bookmarkStart w:id="21" w:name="_Toc73978757"/>
       <w:r>
         <w:t>PP domain</w:t>
       </w:r>
@@ -15910,7 +15908,7 @@
         <w:fldChar w:fldCharType="separate"/>
       </w:r>
       <w:r>
-        <w:t xml:space="preserve"> 3.1.3</w:t>
+        <w:t>CDISC SDTM version 3.1.3</w:t>
       </w:r>
       <w:r>
         <w:fldChar w:fldCharType="end"/>
@@ -15931,7 +15929,7 @@
         <w:fldChar w:fldCharType="separate"/>
       </w:r>
       <w:r>
-        <w:t xml:space="preserve"> 3.2</w:t>
+        <w:t>CDISC SDTM version 3.2</w:t>
       </w:r>
       <w:r>
         <w:fldChar w:fldCharType="end"/>
@@ -15947,7 +15945,7 @@
       <w:pPr>
         <w:pStyle w:val="Heading1"/>
       </w:pPr>
-      <w:bookmarkStart w:id="22" w:name="_Toc10725734"/>
+      <w:bookmarkStart w:id="22" w:name="_Toc73978758"/>
       <w:r>
         <w:t>References:</w:t>
       </w:r>
@@ -16154,7 +16152,7 @@
         </w:numPr>
       </w:pPr>
       <w:bookmarkStart w:id="23" w:name="_Ref10034968"/>
-      <w:bookmarkStart w:id="24" w:name="_Toc10725735"/>
+      <w:bookmarkStart w:id="24" w:name="_Toc73978759"/>
       <w:r>
         <w:t>Appendix</w:t>
       </w:r>
@@ -16792,7 +16790,6 @@
               </w:rPr>
             </w:pPr>
             <w:proofErr w:type="spellStart"/>
-            <w:proofErr w:type="gramStart"/>
             <w:r>
               <w:rPr>
                 <w:rFonts w:cstheme="minorHAnsi"/>
@@ -16813,7 +16810,6 @@
               <w:t>last,obs</w:t>
             </w:r>
             <w:proofErr w:type="spellEnd"/>
-            <w:proofErr w:type="gramEnd"/>
           </w:p>
         </w:tc>
         <w:tc>
@@ -17629,25 +17625,7 @@
                 <w:sz w:val="20"/>
                 <w:szCs w:val="20"/>
               </w:rPr>
-              <w:t xml:space="preserve">AUC </w:t>
-            </w:r>
-            <w:proofErr w:type="gramStart"/>
-            <w:r>
-              <w:rPr>
-                <w:rFonts w:cstheme="minorHAnsi"/>
-                <w:sz w:val="20"/>
-                <w:szCs w:val="20"/>
-              </w:rPr>
-              <w:t>Over Dosing</w:t>
-            </w:r>
-            <w:proofErr w:type="gramEnd"/>
-            <w:r>
-              <w:rPr>
-                <w:rFonts w:cstheme="minorHAnsi"/>
-                <w:sz w:val="20"/>
-                <w:szCs w:val="20"/>
-              </w:rPr>
-              <w:t xml:space="preserve"> Interval</w:t>
+              <w:t>AUC Over Dosing Interval</w:t>
             </w:r>
           </w:p>
         </w:tc>
@@ -17799,25 +17777,7 @@
                 <w:sz w:val="20"/>
                 <w:szCs w:val="20"/>
               </w:rPr>
-              <w:t xml:space="preserve">AUMC </w:t>
-            </w:r>
-            <w:proofErr w:type="gramStart"/>
-            <w:r>
-              <w:rPr>
-                <w:rFonts w:cstheme="minorHAnsi"/>
-                <w:sz w:val="20"/>
-                <w:szCs w:val="20"/>
-              </w:rPr>
-              <w:t>Over Dosing</w:t>
-            </w:r>
-            <w:proofErr w:type="gramEnd"/>
-            <w:r>
-              <w:rPr>
-                <w:rFonts w:cstheme="minorHAnsi"/>
-                <w:sz w:val="20"/>
-                <w:szCs w:val="20"/>
-              </w:rPr>
-              <w:t xml:space="preserve"> Interval</w:t>
+              <w:t>AUMC Over Dosing Interval</w:t>
             </w:r>
           </w:p>
         </w:tc>
@@ -18656,7 +18616,6 @@
               </w:rPr>
             </w:pPr>
             <w:proofErr w:type="spellStart"/>
-            <w:proofErr w:type="gramStart"/>
             <w:r>
               <w:rPr>
                 <w:rFonts w:cstheme="minorHAnsi"/>
@@ -18674,7 +18633,6 @@
               <w:t>last.pred</w:t>
             </w:r>
             <w:proofErr w:type="spellEnd"/>
-            <w:proofErr w:type="gramEnd"/>
           </w:p>
         </w:tc>
       </w:tr>
@@ -18936,7 +18894,6 @@
               </w:rPr>
             </w:pPr>
             <w:proofErr w:type="spellStart"/>
-            <w:proofErr w:type="gramStart"/>
             <w:r>
               <w:rPr>
                 <w:rFonts w:cstheme="minorHAnsi"/>
@@ -18954,7 +18911,6 @@
               <w:t>ucinf.pred</w:t>
             </w:r>
             <w:proofErr w:type="spellEnd"/>
-            <w:proofErr w:type="gramEnd"/>
           </w:p>
         </w:tc>
       </w:tr>
@@ -19219,7 +19175,6 @@
               </w:rPr>
             </w:pPr>
             <w:proofErr w:type="spellStart"/>
-            <w:proofErr w:type="gramStart"/>
             <w:r>
               <w:rPr>
                 <w:rFonts w:cstheme="minorHAnsi"/>
@@ -19237,7 +19192,6 @@
               <w:t>ctextr.pred</w:t>
             </w:r>
             <w:proofErr w:type="spellEnd"/>
-            <w:proofErr w:type="gramEnd"/>
           </w:p>
         </w:tc>
       </w:tr>
@@ -19502,7 +19456,6 @@
               </w:rPr>
             </w:pPr>
             <w:proofErr w:type="spellStart"/>
-            <w:proofErr w:type="gramStart"/>
             <w:r>
               <w:rPr>
                 <w:rFonts w:cstheme="minorHAnsi"/>
@@ -19520,7 +19473,6 @@
               <w:t>ctback.pred</w:t>
             </w:r>
             <w:proofErr w:type="spellEnd"/>
-            <w:proofErr w:type="gramEnd"/>
           </w:p>
         </w:tc>
       </w:tr>
@@ -19774,7 +19726,6 @@
               </w:rPr>
             </w:pPr>
             <w:proofErr w:type="spellStart"/>
-            <w:proofErr w:type="gramStart"/>
             <w:r>
               <w:rPr>
                 <w:rFonts w:cstheme="minorHAnsi"/>
@@ -19792,7 +19743,6 @@
               <w:t>umcinf.pred</w:t>
             </w:r>
             <w:proofErr w:type="spellEnd"/>
-            <w:proofErr w:type="gramEnd"/>
           </w:p>
         </w:tc>
       </w:tr>
@@ -20235,7 +20185,6 @@
               <w:t xml:space="preserve"> </w:t>
             </w:r>
             <w:proofErr w:type="spellStart"/>
-            <w:proofErr w:type="gramStart"/>
             <w:r>
               <w:rPr>
                 <w:rFonts w:cstheme="minorHAnsi"/>
@@ -20245,7 +20194,6 @@
               <w:t>mrt.pred</w:t>
             </w:r>
             <w:proofErr w:type="spellEnd"/>
-            <w:proofErr w:type="gramEnd"/>
           </w:p>
         </w:tc>
       </w:tr>
@@ -20372,7 +20320,6 @@
               </w:rPr>
             </w:pPr>
             <w:proofErr w:type="spellStart"/>
-            <w:proofErr w:type="gramStart"/>
             <w:r>
               <w:rPr>
                 <w:rFonts w:cstheme="minorHAnsi"/>
@@ -20390,7 +20337,6 @@
               <w:t>.pred</w:t>
             </w:r>
             <w:proofErr w:type="spellEnd"/>
-            <w:proofErr w:type="gramEnd"/>
           </w:p>
         </w:tc>
       </w:tr>
@@ -20640,19 +20586,9 @@
                 <w:sz w:val="20"/>
                 <w:szCs w:val="20"/>
               </w:rPr>
-              <w:t>cl.</w:t>
-            </w:r>
-            <w:proofErr w:type="gramStart"/>
-            <w:r>
-              <w:rPr>
-                <w:rFonts w:cstheme="minorHAnsi"/>
-                <w:sz w:val="20"/>
-                <w:szCs w:val="20"/>
-              </w:rPr>
-              <w:t>f.pred</w:t>
+              <w:t>cl.f.pred</w:t>
             </w:r>
             <w:proofErr w:type="spellEnd"/>
-            <w:proofErr w:type="gramEnd"/>
           </w:p>
         </w:tc>
       </w:tr>
@@ -20918,19 +20854,9 @@
                 <w:sz w:val="20"/>
                 <w:szCs w:val="20"/>
               </w:rPr>
-              <w:t>cl.</w:t>
-            </w:r>
-            <w:proofErr w:type="gramStart"/>
-            <w:r>
-              <w:rPr>
-                <w:rFonts w:cstheme="minorHAnsi"/>
-                <w:sz w:val="20"/>
-                <w:szCs w:val="20"/>
-              </w:rPr>
-              <w:t>f.pred</w:t>
+              <w:t>cl.f.pred</w:t>
             </w:r>
             <w:proofErr w:type="spellEnd"/>
-            <w:proofErr w:type="gramEnd"/>
           </w:p>
         </w:tc>
       </w:tr>
@@ -21227,19 +21153,9 @@
                 <w:sz w:val="20"/>
                 <w:szCs w:val="20"/>
               </w:rPr>
-              <w:t>z.</w:t>
-            </w:r>
-            <w:proofErr w:type="gramStart"/>
-            <w:r>
-              <w:rPr>
-                <w:rFonts w:cstheme="minorHAnsi"/>
-                <w:sz w:val="20"/>
-                <w:szCs w:val="20"/>
-              </w:rPr>
-              <w:t>f.pred</w:t>
+              <w:t>z.f.pred</w:t>
             </w:r>
             <w:proofErr w:type="spellEnd"/>
-            <w:proofErr w:type="gramEnd"/>
           </w:p>
         </w:tc>
       </w:tr>
@@ -21561,19 +21477,9 @@
                 <w:sz w:val="20"/>
                 <w:szCs w:val="20"/>
               </w:rPr>
-              <w:t>z.</w:t>
-            </w:r>
-            <w:proofErr w:type="gramStart"/>
-            <w:r>
-              <w:rPr>
-                <w:rFonts w:cstheme="minorHAnsi"/>
-                <w:sz w:val="20"/>
-                <w:szCs w:val="20"/>
-              </w:rPr>
-              <w:t>f.pred</w:t>
+              <w:t>z.f.pred</w:t>
             </w:r>
             <w:proofErr w:type="spellEnd"/>
-            <w:proofErr w:type="gramEnd"/>
           </w:p>
         </w:tc>
       </w:tr>
@@ -22304,19 +22210,9 @@
                 <w:sz w:val="20"/>
                 <w:szCs w:val="20"/>
               </w:rPr>
-              <w:t>cl.</w:t>
-            </w:r>
-            <w:proofErr w:type="gramStart"/>
-            <w:r>
-              <w:rPr>
-                <w:rFonts w:cstheme="minorHAnsi"/>
-                <w:sz w:val="20"/>
-                <w:szCs w:val="20"/>
-              </w:rPr>
-              <w:t>f.pred</w:t>
+              <w:t>cl.f.pred</w:t>
             </w:r>
             <w:proofErr w:type="spellEnd"/>
-            <w:proofErr w:type="gramEnd"/>
           </w:p>
         </w:tc>
       </w:tr>
@@ -22608,7 +22504,6 @@
               </w:rPr>
             </w:pPr>
             <w:proofErr w:type="spellStart"/>
-            <w:proofErr w:type="gramStart"/>
             <w:r>
               <w:rPr>
                 <w:rFonts w:cstheme="minorHAnsi"/>
@@ -22618,7 +22513,6 @@
               <w:t>vss.pred</w:t>
             </w:r>
             <w:proofErr w:type="spellEnd"/>
-            <w:proofErr w:type="gramEnd"/>
           </w:p>
         </w:tc>
       </w:tr>
@@ -22761,7 +22655,7 @@
           <w:numId w:val="0"/>
         </w:numPr>
       </w:pPr>
-      <w:bookmarkStart w:id="26" w:name="_Toc10725736"/>
+      <w:bookmarkStart w:id="26" w:name="_Toc73978760"/>
       <w:r>
         <w:lastRenderedPageBreak/>
         <w:t>Appendix 2</w:t>
@@ -22778,8 +22672,8 @@
         </w:numPr>
         <w:ind w:left="576" w:hanging="576"/>
       </w:pPr>
-      <w:bookmarkStart w:id="27" w:name="_Toc10725737"/>
-      <w:bookmarkStart w:id="28" w:name="_Ref10725819"/>
+      <w:bookmarkStart w:id="27" w:name="_Ref10725819"/>
+      <w:bookmarkStart w:id="28" w:name="_Toc73978761"/>
       <w:r>
         <w:t>C</w:t>
       </w:r>
@@ -25346,7 +25240,6 @@
             <w:r>
               <w:rPr>
                 <w:rFonts w:cs="Arial"/>
-                <w:color w:val="FF0000"/>
                 <w:sz w:val="16"/>
                 <w:szCs w:val="16"/>
               </w:rPr>
@@ -26370,8 +26263,8 @@
         </w:numPr>
         <w:ind w:left="576" w:hanging="576"/>
       </w:pPr>
-      <w:bookmarkStart w:id="29" w:name="_Toc10725738"/>
-      <w:bookmarkStart w:id="30" w:name="_Ref10725841"/>
+      <w:bookmarkStart w:id="29" w:name="_Ref10725841"/>
+      <w:bookmarkStart w:id="30" w:name="_Toc73978762"/>
       <w:r>
         <w:lastRenderedPageBreak/>
         <w:t>CDISC SDTM version 3.2</w:t>
@@ -29963,7 +29856,7 @@
 </file>
 
 <file path=word/numbering.xml><?xml version="1.0" encoding="utf-8"?>
-<w:numbering xmlns:wpc="http://schemas.microsoft.com/office/word/2010/wordprocessingCanvas" xmlns:cx="http://schemas.microsoft.com/office/drawing/2014/chartex" xmlns:cx1="http://schemas.microsoft.com/office/drawing/2015/9/8/chartex" xmlns:cx2="http://schemas.microsoft.com/office/drawing/2015/10/21/chartex" xmlns:cx3="http://schemas.microsoft.com/office/drawing/2016/5/9/chartex" xmlns:cx4="http://schemas.microsoft.com/office/drawing/2016/5/10/chartex" xmlns:cx5="http://schemas.microsoft.com/office/drawing/2016/5/11/chartex" xmlns:cx6="http://schemas.microsoft.com/office/drawing/2016/5/12/chartex" xmlns:cx7="http://schemas.microsoft.com/office/drawing/2016/5/13/chartex" xmlns:cx8="http://schemas.microsoft.com/office/drawing/2016/5/14/chartex" xmlns:mc="http://schemas.openxmlformats.org/markup-compatibility/2006" xmlns:aink="http://schemas.microsoft.com/office/drawing/2016/ink" xmlns:am3d="http://schemas.microsoft.com/office/drawing/2017/model3d" xmlns:o="urn:schemas-microsoft-com:office:office" xmlns:r="http://schemas.openxmlformats.org/officeDocument/2006/relationships" xmlns:m="http://schemas.openxmlformats.org/officeDocument/2006/math" xmlns:v="urn:schemas-microsoft-com:vml" xmlns:wp14="http://schemas.microsoft.com/office/word/2010/wordprocessingDrawing" xmlns:wp="http://schemas.openxmlformats.org/drawingml/2006/wordprocessingDrawing" xmlns:w10="urn:schemas-microsoft-com:office:word" xmlns:w="http://schemas.openxmlformats.org/wordprocessingml/2006/main" xmlns:w14="http://schemas.microsoft.com/office/word/2010/wordml" xmlns:w15="http://schemas.microsoft.com/office/word/2012/wordml" xmlns:w16cid="http://schemas.microsoft.com/office/word/2016/wordml/cid" xmlns:w16se="http://schemas.microsoft.com/office/word/2015/wordml/symex" xmlns:wpg="http://schemas.microsoft.com/office/word/2010/wordprocessingGroup" xmlns:wpi="http://schemas.microsoft.com/office/word/2010/wordprocessingInk" xmlns:wne="http://schemas.microsoft.com/office/word/2006/wordml" xmlns:wps="http://schemas.microsoft.com/office/word/2010/wordprocessingShape" mc:Ignorable="w14 w15 w16se w16cid wp14">
+<w:numbering xmlns:wpc="http://schemas.microsoft.com/office/word/2010/wordprocessingCanvas" xmlns:cx="http://schemas.microsoft.com/office/drawing/2014/chartex" xmlns:cx1="http://schemas.microsoft.com/office/drawing/2015/9/8/chartex" xmlns:cx2="http://schemas.microsoft.com/office/drawing/2015/10/21/chartex" xmlns:cx3="http://schemas.microsoft.com/office/drawing/2016/5/9/chartex" xmlns:cx4="http://schemas.microsoft.com/office/drawing/2016/5/10/chartex" xmlns:cx5="http://schemas.microsoft.com/office/drawing/2016/5/11/chartex" xmlns:cx6="http://schemas.microsoft.com/office/drawing/2016/5/12/chartex" xmlns:cx7="http://schemas.microsoft.com/office/drawing/2016/5/13/chartex" xmlns:cx8="http://schemas.microsoft.com/office/drawing/2016/5/14/chartex" xmlns:mc="http://schemas.openxmlformats.org/markup-compatibility/2006" xmlns:aink="http://schemas.microsoft.com/office/drawing/2016/ink" xmlns:am3d="http://schemas.microsoft.com/office/drawing/2017/model3d" xmlns:o="urn:schemas-microsoft-com:office:office" xmlns:r="http://schemas.openxmlformats.org/officeDocument/2006/relationships" xmlns:m="http://schemas.openxmlformats.org/officeDocument/2006/math" xmlns:v="urn:schemas-microsoft-com:vml" xmlns:wp14="http://schemas.microsoft.com/office/word/2010/wordprocessingDrawing" xmlns:wp="http://schemas.openxmlformats.org/drawingml/2006/wordprocessingDrawing" xmlns:w10="urn:schemas-microsoft-com:office:word" xmlns:w="http://schemas.openxmlformats.org/wordprocessingml/2006/main" xmlns:w14="http://schemas.microsoft.com/office/word/2010/wordml" xmlns:w15="http://schemas.microsoft.com/office/word/2012/wordml" xmlns:w16cex="http://schemas.microsoft.com/office/word/2018/wordml/cex" xmlns:w16cid="http://schemas.microsoft.com/office/word/2016/wordml/cid" xmlns:w16="http://schemas.microsoft.com/office/word/2018/wordml" xmlns:w16sdtdh="http://schemas.microsoft.com/office/word/2020/wordml/sdtdatahash" xmlns:w16se="http://schemas.microsoft.com/office/word/2015/wordml/symex" xmlns:wpg="http://schemas.microsoft.com/office/word/2010/wordprocessingGroup" xmlns:wpi="http://schemas.microsoft.com/office/word/2010/wordprocessingInk" xmlns:wne="http://schemas.microsoft.com/office/word/2006/wordml" xmlns:wps="http://schemas.microsoft.com/office/word/2010/wordprocessingShape" mc:Ignorable="w14 w15 w16se w16cid w16 w16cex w16sdtdh wp14">
   <w:abstractNum w:abstractNumId="0" w15:restartNumberingAfterBreak="0">
     <w:nsid w:val="10F70685"/>
     <w:multiLevelType w:val="hybridMultilevel"/>
@@ -30530,7 +30423,7 @@
 </file>
 
 <file path=word/styles.xml><?xml version="1.0" encoding="utf-8"?>
-<w:styles xmlns:mc="http://schemas.openxmlformats.org/markup-compatibility/2006" xmlns:r="http://schemas.openxmlformats.org/officeDocument/2006/relationships" xmlns:w="http://schemas.openxmlformats.org/wordprocessingml/2006/main" xmlns:w14="http://schemas.microsoft.com/office/word/2010/wordml" xmlns:w15="http://schemas.microsoft.com/office/word/2012/wordml" xmlns:w16cid="http://schemas.microsoft.com/office/word/2016/wordml/cid" xmlns:w16se="http://schemas.microsoft.com/office/word/2015/wordml/symex" mc:Ignorable="w14 w15 w16se w16cid">
+<w:styles xmlns:mc="http://schemas.openxmlformats.org/markup-compatibility/2006" xmlns:r="http://schemas.openxmlformats.org/officeDocument/2006/relationships" xmlns:w="http://schemas.openxmlformats.org/wordprocessingml/2006/main" xmlns:w14="http://schemas.microsoft.com/office/word/2010/wordml" xmlns:w15="http://schemas.microsoft.com/office/word/2012/wordml" xmlns:w16cex="http://schemas.microsoft.com/office/word/2018/wordml/cex" xmlns:w16cid="http://schemas.microsoft.com/office/word/2016/wordml/cid" xmlns:w16="http://schemas.microsoft.com/office/word/2018/wordml" xmlns:w16sdtdh="http://schemas.microsoft.com/office/word/2020/wordml/sdtdatahash" xmlns:w16se="http://schemas.microsoft.com/office/word/2015/wordml/symex" mc:Ignorable="w14 w15 w16se w16cid w16 w16cex w16sdtdh">
   <w:docDefaults>
     <w:rPrDefault>
       <w:rPr>
@@ -30546,7 +30439,7 @@
       </w:pPr>
     </w:pPrDefault>
   </w:docDefaults>
-  <w:latentStyles w:defLockedState="0" w:defUIPriority="99" w:defSemiHidden="0" w:defUnhideWhenUsed="0" w:defQFormat="0" w:count="377">
+  <w:latentStyles w:defLockedState="0" w:defUIPriority="99" w:defSemiHidden="0" w:defUnhideWhenUsed="0" w:defQFormat="0" w:count="376">
     <w:lsdException w:name="Normal" w:uiPriority="0" w:qFormat="1"/>
     <w:lsdException w:name="heading 1" w:uiPriority="9" w:qFormat="1"/>
     <w:lsdException w:name="heading 2" w:semiHidden="1" w:uiPriority="9" w:unhideWhenUsed="1" w:qFormat="1"/>
@@ -30652,6 +30545,7 @@
     <w:lsdException w:name="HTML Sample" w:semiHidden="1" w:unhideWhenUsed="1"/>
     <w:lsdException w:name="HTML Typewriter" w:semiHidden="1" w:unhideWhenUsed="1"/>
     <w:lsdException w:name="HTML Variable" w:semiHidden="1" w:unhideWhenUsed="1"/>
+    <w:lsdException w:name="Normal Table" w:semiHidden="1" w:unhideWhenUsed="1"/>
     <w:lsdException w:name="annotation subject" w:semiHidden="1" w:unhideWhenUsed="1"/>
     <w:lsdException w:name="No List" w:semiHidden="1" w:unhideWhenUsed="1"/>
     <w:lsdException w:name="Outline List 1" w:semiHidden="1" w:unhideWhenUsed="1"/>
@@ -30698,8 +30592,10 @@
     <w:lsdException w:name="Table Subtle 2" w:semiHidden="1" w:unhideWhenUsed="1"/>
     <w:lsdException w:name="Table Web 1" w:semiHidden="1" w:unhideWhenUsed="1"/>
     <w:lsdException w:name="Table Web 2" w:semiHidden="1" w:unhideWhenUsed="1"/>
+    <w:lsdException w:name="Table Web 3" w:semiHidden="1" w:unhideWhenUsed="1"/>
     <w:lsdException w:name="Balloon Text" w:semiHidden="1" w:unhideWhenUsed="1"/>
     <w:lsdException w:name="Table Grid" w:uiPriority="39"/>
+    <w:lsdException w:name="Table Theme" w:semiHidden="1" w:unhideWhenUsed="1"/>
     <w:lsdException w:name="Placeholder Text" w:semiHidden="1"/>
     <w:lsdException w:name="No Spacing" w:uiPriority="1" w:qFormat="1"/>
     <w:lsdException w:name="Light Shading" w:uiPriority="60"/>
@@ -30920,7 +30816,6 @@
     <w:lsdException w:name="Hashtag" w:semiHidden="1" w:unhideWhenUsed="1"/>
     <w:lsdException w:name="Unresolved Mention" w:semiHidden="1" w:unhideWhenUsed="1"/>
     <w:lsdException w:name="Smart Link" w:semiHidden="1" w:unhideWhenUsed="1"/>
-    <w:lsdException w:name="Smart Link Error" w:semiHidden="1" w:unhideWhenUsed="1"/>
   </w:latentStyles>
   <w:style w:type="paragraph" w:default="1" w:styleId="Normal">
     <w:name w:val="Normal"/>
@@ -31579,6 +31474,18 @@
       <w:spacing w:after="0" w:line="240" w:lineRule="auto"/>
     </w:pPr>
   </w:style>
+  <w:style w:type="character" w:styleId="FollowedHyperlink">
+    <w:name w:val="FollowedHyperlink"/>
+    <w:basedOn w:val="DefaultParagraphFont"/>
+    <w:uiPriority w:val="99"/>
+    <w:semiHidden/>
+    <w:unhideWhenUsed/>
+    <w:rsid w:val="00BE318D"/>
+    <w:rPr>
+      <w:color w:val="954F72" w:themeColor="followedHyperlink"/>
+      <w:u w:val="single"/>
+    </w:rPr>
+  </w:style>
 </w:styles>
 </file>
 
@@ -32045,15 +31952,8 @@
 <file path=customXml/itemProps1.xml><?xml version="1.0" encoding="utf-8"?>
 <ds:datastoreItem xmlns:ds="http://schemas.openxmlformats.org/officeDocument/2006/customXml" ds:itemID="{DC5EAB90-8B01-45BF-8405-679A430F4F18}">
   <ds:schemaRefs>
-    <ds:schemaRef ds:uri="http://purl.org/dc/elements/1.1/"/>
-    <ds:schemaRef ds:uri="http://schemas.openxmlformats.org/package/2006/metadata/core-properties"/>
+    <ds:schemaRef ds:uri="http://schemas.microsoft.com/office/2006/metadata/properties"/>
     <ds:schemaRef ds:uri="http://schemas.microsoft.com/office/infopath/2007/PartnerControls"/>
-    <ds:schemaRef ds:uri="http://purl.org/dc/terms/"/>
-    <ds:schemaRef ds:uri="http://schemas.microsoft.com/office/2006/metadata/properties"/>
-    <ds:schemaRef ds:uri="http://schemas.microsoft.com/office/2006/documentManagement/types"/>
-    <ds:schemaRef ds:uri="3c9d9323-9633-4363-a112-cdde3ff4e805"/>
-    <ds:schemaRef ds:uri="http://www.w3.org/XML/1998/namespace"/>
-    <ds:schemaRef ds:uri="http://purl.org/dc/dcmitype/"/>
   </ds:schemaRefs>
 </ds:datastoreItem>
 </file>

</xml_diff>